<commit_message>
Fixed try/catch in PriorityQueue.java
</commit_message>
<xml_diff>
--- a/Lab-6/Lab 6 PQ and ArrayLists.docx
+++ b/Lab-6/Lab 6 PQ and ArrayLists.docx
@@ -3043,8 +3043,6 @@
           <w:b/>
         </w:rPr>
       </w:pPr>
-      <w:bookmarkStart w:id="0" w:name="_GoBack"/>
-      <w:bookmarkEnd w:id="0"/>
     </w:p>
     <w:p/>
     <w:p>
@@ -5761,36 +5759,40 @@
     </w:p>
     <w:p>
       <w:pPr>
+        <w:pStyle w:val="HTMLPreformatted"/>
         <w:shd w:val="clear" w:color="auto" w:fill="2B2B2B"/>
-        <w:tabs>
-          <w:tab w:val="left" w:pos="916"/>
-          <w:tab w:val="left" w:pos="1832"/>
-          <w:tab w:val="left" w:pos="2748"/>
-          <w:tab w:val="left" w:pos="3664"/>
-          <w:tab w:val="left" w:pos="4580"/>
-          <w:tab w:val="left" w:pos="5496"/>
-          <w:tab w:val="left" w:pos="6412"/>
-          <w:tab w:val="left" w:pos="7328"/>
-          <w:tab w:val="left" w:pos="8244"/>
-          <w:tab w:val="left" w:pos="9160"/>
-          <w:tab w:val="left" w:pos="10076"/>
-          <w:tab w:val="left" w:pos="10992"/>
-          <w:tab w:val="left" w:pos="11908"/>
-          <w:tab w:val="left" w:pos="12824"/>
-          <w:tab w:val="left" w:pos="13740"/>
-          <w:tab w:val="left" w:pos="14656"/>
-        </w:tabs>
-        <w:spacing w:after="0" w:line="240" w:lineRule="auto"/>
-        <w:rPr>
-          <w:rFonts w:ascii="Courier New" w:eastAsia="Times New Roman" w:hAnsi="Courier New" w:cs="Courier New"/>
-          <w:color w:val="A9B7C6"/>
-          <w:sz w:val="18"/>
-          <w:szCs w:val="18"/>
-        </w:rPr>
-      </w:pPr>
-      <w:r>
-        <w:rPr>
-          <w:rFonts w:ascii="Courier New" w:eastAsia="Times New Roman" w:hAnsi="Courier New" w:cs="Courier New"/>
+        <w:rPr>
+          <w:color w:val="A9B7C6"/>
+          <w:sz w:val="18"/>
+          <w:szCs w:val="18"/>
+        </w:rPr>
+      </w:pPr>
+      <w:r>
+        <w:rPr>
+          <w:color w:val="808080"/>
+          <w:sz w:val="18"/>
+          <w:szCs w:val="18"/>
+        </w:rPr>
+        <w:t>//Java program by Alex Bledsoe, 05/08/2017</w:t>
+      </w:r>
+      <w:r>
+        <w:rPr>
+          <w:color w:val="808080"/>
+          <w:sz w:val="18"/>
+          <w:szCs w:val="18"/>
+        </w:rPr>
+        <w:br/>
+      </w:r>
+      <w:r>
+        <w:rPr>
+          <w:color w:val="808080"/>
+          <w:sz w:val="18"/>
+          <w:szCs w:val="18"/>
+        </w:rPr>
+        <w:br/>
+      </w:r>
+      <w:r>
+        <w:rPr>
           <w:color w:val="CC7832"/>
           <w:sz w:val="18"/>
           <w:szCs w:val="18"/>
@@ -5799,7 +5801,6 @@
       </w:r>
       <w:r>
         <w:rPr>
-          <w:rFonts w:ascii="Courier New" w:eastAsia="Times New Roman" w:hAnsi="Courier New" w:cs="Courier New"/>
           <w:color w:val="A9B7C6"/>
           <w:sz w:val="18"/>
           <w:szCs w:val="18"/>
@@ -5808,7 +5809,6 @@
       </w:r>
       <w:r>
         <w:rPr>
-          <w:rFonts w:ascii="Courier New" w:eastAsia="Times New Roman" w:hAnsi="Courier New" w:cs="Courier New"/>
           <w:color w:val="A9B7C6"/>
           <w:sz w:val="18"/>
           <w:szCs w:val="18"/>
@@ -5818,7 +5818,6 @@
       </w:r>
       <w:r>
         <w:rPr>
-          <w:rFonts w:ascii="Courier New" w:eastAsia="Times New Roman" w:hAnsi="Courier New" w:cs="Courier New"/>
           <w:color w:val="CC7832"/>
           <w:sz w:val="18"/>
           <w:szCs w:val="18"/>
@@ -5827,7 +5826,6 @@
       </w:r>
       <w:r>
         <w:rPr>
-          <w:rFonts w:ascii="Courier New" w:eastAsia="Times New Roman" w:hAnsi="Courier New" w:cs="Courier New"/>
           <w:color w:val="9876AA"/>
           <w:sz w:val="18"/>
           <w:szCs w:val="18"/>
@@ -5836,7 +5834,6 @@
       </w:r>
       <w:r>
         <w:rPr>
-          <w:rFonts w:ascii="Courier New" w:eastAsia="Times New Roman" w:hAnsi="Courier New" w:cs="Courier New"/>
           <w:color w:val="CC7832"/>
           <w:sz w:val="18"/>
           <w:szCs w:val="18"/>
@@ -5845,7 +5842,6 @@
       </w:r>
       <w:r>
         <w:rPr>
-          <w:rFonts w:ascii="Courier New" w:eastAsia="Times New Roman" w:hAnsi="Courier New" w:cs="Courier New"/>
           <w:color w:val="CC7832"/>
           <w:sz w:val="18"/>
           <w:szCs w:val="18"/>
@@ -5855,7 +5851,6 @@
       </w:r>
       <w:r>
         <w:rPr>
-          <w:rFonts w:ascii="Courier New" w:eastAsia="Times New Roman" w:hAnsi="Courier New" w:cs="Courier New"/>
           <w:color w:val="A9B7C6"/>
           <w:sz w:val="18"/>
           <w:szCs w:val="18"/>
@@ -5864,7 +5859,6 @@
       </w:r>
       <w:r>
         <w:rPr>
-          <w:rFonts w:ascii="Courier New" w:eastAsia="Times New Roman" w:hAnsi="Courier New" w:cs="Courier New"/>
           <w:color w:val="9876AA"/>
           <w:sz w:val="18"/>
           <w:szCs w:val="18"/>
@@ -5873,7 +5867,6 @@
       </w:r>
       <w:r>
         <w:rPr>
-          <w:rFonts w:ascii="Courier New" w:eastAsia="Times New Roman" w:hAnsi="Courier New" w:cs="Courier New"/>
           <w:color w:val="CC7832"/>
           <w:sz w:val="18"/>
           <w:szCs w:val="18"/>
@@ -5882,16 +5875,14 @@
       </w:r>
       <w:r>
         <w:rPr>
-          <w:rFonts w:ascii="Courier New" w:eastAsia="Times New Roman" w:hAnsi="Courier New" w:cs="Courier New"/>
-          <w:color w:val="CC7832"/>
-          <w:sz w:val="18"/>
-          <w:szCs w:val="18"/>
-        </w:rPr>
-        <w:br/>
-      </w:r>
-      <w:r>
-        <w:rPr>
-          <w:rFonts w:ascii="Courier New" w:eastAsia="Times New Roman" w:hAnsi="Courier New" w:cs="Courier New"/>
+          <w:color w:val="CC7832"/>
+          <w:sz w:val="18"/>
+          <w:szCs w:val="18"/>
+        </w:rPr>
+        <w:br/>
+      </w:r>
+      <w:r>
+        <w:rPr>
           <w:color w:val="CC7832"/>
           <w:sz w:val="18"/>
           <w:szCs w:val="18"/>
@@ -5901,7 +5892,6 @@
       </w:r>
       <w:r>
         <w:rPr>
-          <w:rFonts w:ascii="Courier New" w:eastAsia="Times New Roman" w:hAnsi="Courier New" w:cs="Courier New"/>
           <w:color w:val="FFC66D"/>
           <w:sz w:val="18"/>
           <w:szCs w:val="18"/>
@@ -5910,7 +5900,6 @@
       </w:r>
       <w:r>
         <w:rPr>
-          <w:rFonts w:ascii="Courier New" w:eastAsia="Times New Roman" w:hAnsi="Courier New" w:cs="Courier New"/>
           <w:color w:val="A9B7C6"/>
           <w:sz w:val="18"/>
           <w:szCs w:val="18"/>
@@ -5919,7 +5908,6 @@
       </w:r>
       <w:r>
         <w:rPr>
-          <w:rFonts w:ascii="Courier New" w:eastAsia="Times New Roman" w:hAnsi="Courier New" w:cs="Courier New"/>
           <w:color w:val="CC7832"/>
           <w:sz w:val="18"/>
           <w:szCs w:val="18"/>
@@ -5928,7 +5916,6 @@
       </w:r>
       <w:r>
         <w:rPr>
-          <w:rFonts w:ascii="Courier New" w:eastAsia="Times New Roman" w:hAnsi="Courier New" w:cs="Courier New"/>
           <w:color w:val="A9B7C6"/>
           <w:sz w:val="18"/>
           <w:szCs w:val="18"/>
@@ -5937,7 +5924,6 @@
       </w:r>
       <w:r>
         <w:rPr>
-          <w:rFonts w:ascii="Courier New" w:eastAsia="Times New Roman" w:hAnsi="Courier New" w:cs="Courier New"/>
           <w:color w:val="CC7832"/>
           <w:sz w:val="18"/>
           <w:szCs w:val="18"/>
@@ -5946,7 +5932,6 @@
       </w:r>
       <w:r>
         <w:rPr>
-          <w:rFonts w:ascii="Courier New" w:eastAsia="Times New Roman" w:hAnsi="Courier New" w:cs="Courier New"/>
           <w:color w:val="A9B7C6"/>
           <w:sz w:val="18"/>
           <w:szCs w:val="18"/>
@@ -5955,7 +5940,6 @@
       </w:r>
       <w:r>
         <w:rPr>
-          <w:rFonts w:ascii="Courier New" w:eastAsia="Times New Roman" w:hAnsi="Courier New" w:cs="Courier New"/>
           <w:color w:val="A9B7C6"/>
           <w:sz w:val="18"/>
           <w:szCs w:val="18"/>
@@ -5965,7 +5949,6 @@
       </w:r>
       <w:r>
         <w:rPr>
-          <w:rFonts w:ascii="Courier New" w:eastAsia="Times New Roman" w:hAnsi="Courier New" w:cs="Courier New"/>
           <w:color w:val="9876AA"/>
           <w:sz w:val="18"/>
           <w:szCs w:val="18"/>
@@ -5974,7 +5957,6 @@
       </w:r>
       <w:r>
         <w:rPr>
-          <w:rFonts w:ascii="Courier New" w:eastAsia="Times New Roman" w:hAnsi="Courier New" w:cs="Courier New"/>
           <w:color w:val="A9B7C6"/>
           <w:sz w:val="18"/>
           <w:szCs w:val="18"/>
@@ -5983,7 +5965,6 @@
       </w:r>
       <w:r>
         <w:rPr>
-          <w:rFonts w:ascii="Courier New" w:eastAsia="Times New Roman" w:hAnsi="Courier New" w:cs="Courier New"/>
           <w:color w:val="CC7832"/>
           <w:sz w:val="18"/>
           <w:szCs w:val="18"/>
@@ -5992,7 +5973,6 @@
       </w:r>
       <w:r>
         <w:rPr>
-          <w:rFonts w:ascii="Courier New" w:eastAsia="Times New Roman" w:hAnsi="Courier New" w:cs="Courier New"/>
           <w:color w:val="CC7832"/>
           <w:sz w:val="18"/>
           <w:szCs w:val="18"/>
@@ -6002,7 +5982,6 @@
       </w:r>
       <w:r>
         <w:rPr>
-          <w:rFonts w:ascii="Courier New" w:eastAsia="Times New Roman" w:hAnsi="Courier New" w:cs="Courier New"/>
           <w:color w:val="9876AA"/>
           <w:sz w:val="18"/>
           <w:szCs w:val="18"/>
@@ -6011,7 +5990,6 @@
       </w:r>
       <w:r>
         <w:rPr>
-          <w:rFonts w:ascii="Courier New" w:eastAsia="Times New Roman" w:hAnsi="Courier New" w:cs="Courier New"/>
           <w:color w:val="A9B7C6"/>
           <w:sz w:val="18"/>
           <w:szCs w:val="18"/>
@@ -6020,7 +5998,6 @@
       </w:r>
       <w:r>
         <w:rPr>
-          <w:rFonts w:ascii="Courier New" w:eastAsia="Times New Roman" w:hAnsi="Courier New" w:cs="Courier New"/>
           <w:color w:val="CC7832"/>
           <w:sz w:val="18"/>
           <w:szCs w:val="18"/>
@@ -6029,7 +6006,6 @@
       </w:r>
       <w:r>
         <w:rPr>
-          <w:rFonts w:ascii="Courier New" w:eastAsia="Times New Roman" w:hAnsi="Courier New" w:cs="Courier New"/>
           <w:color w:val="CC7832"/>
           <w:sz w:val="18"/>
           <w:szCs w:val="18"/>
@@ -6039,7 +6015,6 @@
       </w:r>
       <w:r>
         <w:rPr>
-          <w:rFonts w:ascii="Courier New" w:eastAsia="Times New Roman" w:hAnsi="Courier New" w:cs="Courier New"/>
           <w:color w:val="A9B7C6"/>
           <w:sz w:val="18"/>
           <w:szCs w:val="18"/>
@@ -6048,16 +6023,14 @@
       </w:r>
       <w:r>
         <w:rPr>
-          <w:rFonts w:ascii="Courier New" w:eastAsia="Times New Roman" w:hAnsi="Courier New" w:cs="Courier New"/>
-          <w:color w:val="A9B7C6"/>
-          <w:sz w:val="18"/>
-          <w:szCs w:val="18"/>
-        </w:rPr>
-        <w:br/>
-      </w:r>
-      <w:r>
-        <w:rPr>
-          <w:rFonts w:ascii="Courier New" w:eastAsia="Times New Roman" w:hAnsi="Courier New" w:cs="Courier New"/>
+          <w:color w:val="A9B7C6"/>
+          <w:sz w:val="18"/>
+          <w:szCs w:val="18"/>
+        </w:rPr>
+        <w:br/>
+      </w:r>
+      <w:r>
+        <w:rPr>
           <w:color w:val="A9B7C6"/>
           <w:sz w:val="18"/>
           <w:szCs w:val="18"/>
@@ -6067,7 +6040,6 @@
       </w:r>
       <w:r>
         <w:rPr>
-          <w:rFonts w:ascii="Courier New" w:eastAsia="Times New Roman" w:hAnsi="Courier New" w:cs="Courier New"/>
           <w:color w:val="CC7832"/>
           <w:sz w:val="18"/>
           <w:szCs w:val="18"/>
@@ -6076,7 +6048,6 @@
       </w:r>
       <w:r>
         <w:rPr>
-          <w:rFonts w:ascii="Courier New" w:eastAsia="Times New Roman" w:hAnsi="Courier New" w:cs="Courier New"/>
           <w:color w:val="FFC66D"/>
           <w:sz w:val="18"/>
           <w:szCs w:val="18"/>
@@ -6085,7 +6056,6 @@
       </w:r>
       <w:r>
         <w:rPr>
-          <w:rFonts w:ascii="Courier New" w:eastAsia="Times New Roman" w:hAnsi="Courier New" w:cs="Courier New"/>
           <w:color w:val="A9B7C6"/>
           <w:sz w:val="18"/>
           <w:szCs w:val="18"/>
@@ -6094,7 +6064,6 @@
       </w:r>
       <w:r>
         <w:rPr>
-          <w:rFonts w:ascii="Courier New" w:eastAsia="Times New Roman" w:hAnsi="Courier New" w:cs="Courier New"/>
           <w:color w:val="A9B7C6"/>
           <w:sz w:val="18"/>
           <w:szCs w:val="18"/>
@@ -6104,7 +6073,6 @@
       </w:r>
       <w:r>
         <w:rPr>
-          <w:rFonts w:ascii="Courier New" w:eastAsia="Times New Roman" w:hAnsi="Courier New" w:cs="Courier New"/>
           <w:color w:val="CC7832"/>
           <w:sz w:val="18"/>
           <w:szCs w:val="18"/>
@@ -6113,7 +6081,6 @@
       </w:r>
       <w:r>
         <w:rPr>
-          <w:rFonts w:ascii="Courier New" w:eastAsia="Times New Roman" w:hAnsi="Courier New" w:cs="Courier New"/>
           <w:color w:val="9876AA"/>
           <w:sz w:val="18"/>
           <w:szCs w:val="18"/>
@@ -6122,7 +6089,6 @@
       </w:r>
       <w:r>
         <w:rPr>
-          <w:rFonts w:ascii="Courier New" w:eastAsia="Times New Roman" w:hAnsi="Courier New" w:cs="Courier New"/>
           <w:color w:val="CC7832"/>
           <w:sz w:val="18"/>
           <w:szCs w:val="18"/>
@@ -6131,7 +6097,6 @@
       </w:r>
       <w:r>
         <w:rPr>
-          <w:rFonts w:ascii="Courier New" w:eastAsia="Times New Roman" w:hAnsi="Courier New" w:cs="Courier New"/>
           <w:color w:val="CC7832"/>
           <w:sz w:val="18"/>
           <w:szCs w:val="18"/>
@@ -6141,7 +6106,6 @@
       </w:r>
       <w:r>
         <w:rPr>
-          <w:rFonts w:ascii="Courier New" w:eastAsia="Times New Roman" w:hAnsi="Courier New" w:cs="Courier New"/>
           <w:color w:val="A9B7C6"/>
           <w:sz w:val="18"/>
           <w:szCs w:val="18"/>
@@ -6150,16 +6114,14 @@
       </w:r>
       <w:r>
         <w:rPr>
-          <w:rFonts w:ascii="Courier New" w:eastAsia="Times New Roman" w:hAnsi="Courier New" w:cs="Courier New"/>
-          <w:color w:val="A9B7C6"/>
-          <w:sz w:val="18"/>
-          <w:szCs w:val="18"/>
-        </w:rPr>
-        <w:br/>
-      </w:r>
-      <w:r>
-        <w:rPr>
-          <w:rFonts w:ascii="Courier New" w:eastAsia="Times New Roman" w:hAnsi="Courier New" w:cs="Courier New"/>
+          <w:color w:val="A9B7C6"/>
+          <w:sz w:val="18"/>
+          <w:szCs w:val="18"/>
+        </w:rPr>
+        <w:br/>
+      </w:r>
+      <w:r>
+        <w:rPr>
           <w:color w:val="A9B7C6"/>
           <w:sz w:val="18"/>
           <w:szCs w:val="18"/>
@@ -6169,7 +6131,6 @@
       </w:r>
       <w:r>
         <w:rPr>
-          <w:rFonts w:ascii="Courier New" w:eastAsia="Times New Roman" w:hAnsi="Courier New" w:cs="Courier New"/>
           <w:color w:val="CC7832"/>
           <w:sz w:val="18"/>
           <w:szCs w:val="18"/>
@@ -6178,7 +6139,6 @@
       </w:r>
       <w:r>
         <w:rPr>
-          <w:rFonts w:ascii="Courier New" w:eastAsia="Times New Roman" w:hAnsi="Courier New" w:cs="Courier New"/>
           <w:color w:val="A9B7C6"/>
           <w:sz w:val="18"/>
           <w:szCs w:val="18"/>
@@ -6187,7 +6147,6 @@
       </w:r>
       <w:r>
         <w:rPr>
-          <w:rFonts w:ascii="Courier New" w:eastAsia="Times New Roman" w:hAnsi="Courier New" w:cs="Courier New"/>
           <w:color w:val="FFC66D"/>
           <w:sz w:val="18"/>
           <w:szCs w:val="18"/>
@@ -6196,7 +6155,6 @@
       </w:r>
       <w:r>
         <w:rPr>
-          <w:rFonts w:ascii="Courier New" w:eastAsia="Times New Roman" w:hAnsi="Courier New" w:cs="Courier New"/>
           <w:color w:val="A9B7C6"/>
           <w:sz w:val="18"/>
           <w:szCs w:val="18"/>
@@ -6205,7 +6163,6 @@
       </w:r>
       <w:r>
         <w:rPr>
-          <w:rFonts w:ascii="Courier New" w:eastAsia="Times New Roman" w:hAnsi="Courier New" w:cs="Courier New"/>
           <w:color w:val="A9B7C6"/>
           <w:sz w:val="18"/>
           <w:szCs w:val="18"/>
@@ -6215,7 +6172,6 @@
       </w:r>
       <w:r>
         <w:rPr>
-          <w:rFonts w:ascii="Courier New" w:eastAsia="Times New Roman" w:hAnsi="Courier New" w:cs="Courier New"/>
           <w:color w:val="CC7832"/>
           <w:sz w:val="18"/>
           <w:szCs w:val="18"/>
@@ -6224,7 +6180,6 @@
       </w:r>
       <w:r>
         <w:rPr>
-          <w:rFonts w:ascii="Courier New" w:eastAsia="Times New Roman" w:hAnsi="Courier New" w:cs="Courier New"/>
           <w:color w:val="A9B7C6"/>
           <w:sz w:val="18"/>
           <w:szCs w:val="18"/>
@@ -6233,7 +6188,6 @@
       </w:r>
       <w:r>
         <w:rPr>
-          <w:rFonts w:ascii="Courier New" w:eastAsia="Times New Roman" w:hAnsi="Courier New" w:cs="Courier New"/>
           <w:color w:val="6A8759"/>
           <w:sz w:val="18"/>
           <w:szCs w:val="18"/>
@@ -6242,7 +6196,6 @@
       </w:r>
       <w:r>
         <w:rPr>
-          <w:rFonts w:ascii="Courier New" w:eastAsia="Times New Roman" w:hAnsi="Courier New" w:cs="Courier New"/>
           <w:color w:val="A9B7C6"/>
           <w:sz w:val="18"/>
           <w:szCs w:val="18"/>
@@ -6251,7 +6204,6 @@
       </w:r>
       <w:r>
         <w:rPr>
-          <w:rFonts w:ascii="Courier New" w:eastAsia="Times New Roman" w:hAnsi="Courier New" w:cs="Courier New"/>
           <w:color w:val="9876AA"/>
           <w:sz w:val="18"/>
           <w:szCs w:val="18"/>
@@ -6260,7 +6212,6 @@
       </w:r>
       <w:r>
         <w:rPr>
-          <w:rFonts w:ascii="Courier New" w:eastAsia="Times New Roman" w:hAnsi="Courier New" w:cs="Courier New"/>
           <w:color w:val="A9B7C6"/>
           <w:sz w:val="18"/>
           <w:szCs w:val="18"/>
@@ -6269,7 +6220,6 @@
       </w:r>
       <w:r>
         <w:rPr>
-          <w:rFonts w:ascii="Courier New" w:eastAsia="Times New Roman" w:hAnsi="Courier New" w:cs="Courier New"/>
           <w:color w:val="6A8759"/>
           <w:sz w:val="18"/>
           <w:szCs w:val="18"/>
@@ -6278,7 +6228,6 @@
       </w:r>
       <w:r>
         <w:rPr>
-          <w:rFonts w:ascii="Courier New" w:eastAsia="Times New Roman" w:hAnsi="Courier New" w:cs="Courier New"/>
           <w:color w:val="A9B7C6"/>
           <w:sz w:val="18"/>
           <w:szCs w:val="18"/>
@@ -6287,7 +6236,6 @@
       </w:r>
       <w:r>
         <w:rPr>
-          <w:rFonts w:ascii="Courier New" w:eastAsia="Times New Roman" w:hAnsi="Courier New" w:cs="Courier New"/>
           <w:color w:val="9876AA"/>
           <w:sz w:val="18"/>
           <w:szCs w:val="18"/>
@@ -6296,7 +6244,6 @@
       </w:r>
       <w:r>
         <w:rPr>
-          <w:rFonts w:ascii="Courier New" w:eastAsia="Times New Roman" w:hAnsi="Courier New" w:cs="Courier New"/>
           <w:color w:val="A9B7C6"/>
           <w:sz w:val="18"/>
           <w:szCs w:val="18"/>
@@ -6305,7 +6252,6 @@
       </w:r>
       <w:r>
         <w:rPr>
-          <w:rFonts w:ascii="Courier New" w:eastAsia="Times New Roman" w:hAnsi="Courier New" w:cs="Courier New"/>
           <w:color w:val="6A8759"/>
           <w:sz w:val="18"/>
           <w:szCs w:val="18"/>
@@ -6314,7 +6260,6 @@
       </w:r>
       <w:r>
         <w:rPr>
-          <w:rFonts w:ascii="Courier New" w:eastAsia="Times New Roman" w:hAnsi="Courier New" w:cs="Courier New"/>
           <w:color w:val="A9B7C6"/>
           <w:sz w:val="18"/>
           <w:szCs w:val="18"/>
@@ -6323,7 +6268,6 @@
       </w:r>
       <w:r>
         <w:rPr>
-          <w:rFonts w:ascii="Courier New" w:eastAsia="Times New Roman" w:hAnsi="Courier New" w:cs="Courier New"/>
           <w:color w:val="CC7832"/>
           <w:sz w:val="18"/>
           <w:szCs w:val="18"/>
@@ -6332,7 +6276,6 @@
       </w:r>
       <w:r>
         <w:rPr>
-          <w:rFonts w:ascii="Courier New" w:eastAsia="Times New Roman" w:hAnsi="Courier New" w:cs="Courier New"/>
           <w:color w:val="CC7832"/>
           <w:sz w:val="18"/>
           <w:szCs w:val="18"/>
@@ -6342,7 +6285,6 @@
       </w:r>
       <w:r>
         <w:rPr>
-          <w:rFonts w:ascii="Courier New" w:eastAsia="Times New Roman" w:hAnsi="Courier New" w:cs="Courier New"/>
           <w:color w:val="A9B7C6"/>
           <w:sz w:val="18"/>
           <w:szCs w:val="18"/>
@@ -6351,7 +6293,6 @@
       </w:r>
       <w:r>
         <w:rPr>
-          <w:rFonts w:ascii="Courier New" w:eastAsia="Times New Roman" w:hAnsi="Courier New" w:cs="Courier New"/>
           <w:color w:val="A9B7C6"/>
           <w:sz w:val="18"/>
           <w:szCs w:val="18"/>
@@ -6370,6 +6311,8 @@
           <w:rFonts w:cstheme="minorHAnsi"/>
         </w:rPr>
       </w:pPr>
+      <w:bookmarkStart w:id="0" w:name="_GoBack"/>
+      <w:bookmarkEnd w:id="0"/>
     </w:p>
     <w:p>
       <w:pPr>
@@ -6413,6 +6356,30 @@
       </w:pPr>
       <w:r>
         <w:rPr>
+          <w:color w:val="808080"/>
+          <w:sz w:val="18"/>
+          <w:szCs w:val="18"/>
+        </w:rPr>
+        <w:t>//Java project by Alex Bledsoe, 05/08/2017</w:t>
+      </w:r>
+      <w:r>
+        <w:rPr>
+          <w:color w:val="808080"/>
+          <w:sz w:val="18"/>
+          <w:szCs w:val="18"/>
+        </w:rPr>
+        <w:br/>
+      </w:r>
+      <w:r>
+        <w:rPr>
+          <w:color w:val="808080"/>
+          <w:sz w:val="18"/>
+          <w:szCs w:val="18"/>
+        </w:rPr>
+        <w:br/>
+      </w:r>
+      <w:r>
+        <w:rPr>
           <w:color w:val="CC7832"/>
           <w:sz w:val="18"/>
           <w:szCs w:val="18"/>
@@ -6425,7 +6392,7 @@
           <w:sz w:val="18"/>
           <w:szCs w:val="18"/>
         </w:rPr>
-        <w:t>java.util.EmptyStackException</w:t>
+        <w:t>java.util.Stack</w:t>
       </w:r>
       <w:r>
         <w:rPr>
@@ -6442,15 +6409,56 @@
           <w:szCs w:val="18"/>
         </w:rPr>
         <w:br/>
-        <w:t xml:space="preserve">import </w:t>
-      </w:r>
-      <w:r>
-        <w:rPr>
-          <w:color w:val="A9B7C6"/>
-          <w:sz w:val="18"/>
-          <w:szCs w:val="18"/>
-        </w:rPr>
-        <w:t>java.util.Stack</w:t>
+      </w:r>
+      <w:r>
+        <w:rPr>
+          <w:color w:val="CC7832"/>
+          <w:sz w:val="18"/>
+          <w:szCs w:val="18"/>
+        </w:rPr>
+        <w:br/>
+        <w:t xml:space="preserve">class </w:t>
+      </w:r>
+      <w:r>
+        <w:rPr>
+          <w:color w:val="A9B7C6"/>
+          <w:sz w:val="18"/>
+          <w:szCs w:val="18"/>
+        </w:rPr>
+        <w:t>PriorityQueue {</w:t>
+      </w:r>
+      <w:r>
+        <w:rPr>
+          <w:color w:val="A9B7C6"/>
+          <w:sz w:val="18"/>
+          <w:szCs w:val="18"/>
+        </w:rPr>
+        <w:br/>
+        <w:t xml:space="preserve">    </w:t>
+      </w:r>
+      <w:r>
+        <w:rPr>
+          <w:color w:val="CC7832"/>
+          <w:sz w:val="18"/>
+          <w:szCs w:val="18"/>
+        </w:rPr>
+        <w:t xml:space="preserve">private </w:t>
+      </w:r>
+      <w:r>
+        <w:rPr>
+          <w:color w:val="A9B7C6"/>
+          <w:sz w:val="18"/>
+          <w:szCs w:val="18"/>
+        </w:rPr>
+        <w:t xml:space="preserve">Stack&lt;Entry&gt; </w:t>
+      </w:r>
+      <w:r>
+        <w:rPr>
+          <w:color w:val="9876AA"/>
+          <w:sz w:val="18"/>
+          <w:szCs w:val="18"/>
+        </w:rPr>
+        <w:t>main</w:t>
       </w:r>
       <w:r>
         <w:rPr>
@@ -6467,27 +6475,35 @@
           <w:szCs w:val="18"/>
         </w:rPr>
         <w:br/>
-      </w:r>
-      <w:r>
-        <w:rPr>
-          <w:color w:val="CC7832"/>
-          <w:sz w:val="18"/>
-          <w:szCs w:val="18"/>
-        </w:rPr>
-        <w:br/>
-        <w:t xml:space="preserve">class </w:t>
-      </w:r>
-      <w:r>
-        <w:rPr>
-          <w:color w:val="A9B7C6"/>
-          <w:sz w:val="18"/>
-          <w:szCs w:val="18"/>
-        </w:rPr>
-        <w:t>PriorityQueue {</w:t>
-      </w:r>
-      <w:r>
-        <w:rPr>
-          <w:color w:val="A9B7C6"/>
+        <w:t xml:space="preserve">    private int </w:t>
+      </w:r>
+      <w:r>
+        <w:rPr>
+          <w:color w:val="9876AA"/>
+          <w:sz w:val="18"/>
+          <w:szCs w:val="18"/>
+        </w:rPr>
+        <w:t>stackSize</w:t>
+      </w:r>
+      <w:r>
+        <w:rPr>
+          <w:color w:val="CC7832"/>
+          <w:sz w:val="18"/>
+          <w:szCs w:val="18"/>
+        </w:rPr>
+        <w:t>;</w:t>
+      </w:r>
+      <w:r>
+        <w:rPr>
+          <w:color w:val="CC7832"/>
+          <w:sz w:val="18"/>
+          <w:szCs w:val="18"/>
+        </w:rPr>
+        <w:br/>
+      </w:r>
+      <w:r>
+        <w:rPr>
+          <w:color w:val="CC7832"/>
           <w:sz w:val="18"/>
           <w:szCs w:val="18"/>
         </w:rPr>
@@ -6496,19 +6512,45 @@
       </w:r>
       <w:r>
         <w:rPr>
-          <w:color w:val="CC7832"/>
-          <w:sz w:val="18"/>
-          <w:szCs w:val="18"/>
-        </w:rPr>
-        <w:t xml:space="preserve">private </w:t>
-      </w:r>
-      <w:r>
-        <w:rPr>
-          <w:color w:val="A9B7C6"/>
-          <w:sz w:val="18"/>
-          <w:szCs w:val="18"/>
-        </w:rPr>
-        <w:t xml:space="preserve">Stack&lt;Entry&gt; </w:t>
+          <w:color w:val="808080"/>
+          <w:sz w:val="18"/>
+          <w:szCs w:val="18"/>
+        </w:rPr>
+        <w:t>//Constructor</w:t>
+      </w:r>
+      <w:r>
+        <w:rPr>
+          <w:color w:val="808080"/>
+          <w:sz w:val="18"/>
+          <w:szCs w:val="18"/>
+        </w:rPr>
+        <w:br/>
+        <w:t xml:space="preserve">    </w:t>
+      </w:r>
+      <w:r>
+        <w:rPr>
+          <w:color w:val="FFC66D"/>
+          <w:sz w:val="18"/>
+          <w:szCs w:val="18"/>
+        </w:rPr>
+        <w:t>PriorityQueue</w:t>
+      </w:r>
+      <w:r>
+        <w:rPr>
+          <w:color w:val="A9B7C6"/>
+          <w:sz w:val="18"/>
+          <w:szCs w:val="18"/>
+        </w:rPr>
+        <w:t>() {</w:t>
+      </w:r>
+      <w:r>
+        <w:rPr>
+          <w:color w:val="A9B7C6"/>
+          <w:sz w:val="18"/>
+          <w:szCs w:val="18"/>
+        </w:rPr>
+        <w:br/>
+        <w:t xml:space="preserve">        </w:t>
       </w:r>
       <w:r>
         <w:rPr>
@@ -6516,10 +6558,324 @@
           <w:sz w:val="18"/>
           <w:szCs w:val="18"/>
         </w:rPr>
+        <w:t xml:space="preserve">main </w:t>
+      </w:r>
+      <w:r>
+        <w:rPr>
+          <w:color w:val="A9B7C6"/>
+          <w:sz w:val="18"/>
+          <w:szCs w:val="18"/>
+        </w:rPr>
+        <w:t xml:space="preserve">= </w:t>
+      </w:r>
+      <w:r>
+        <w:rPr>
+          <w:color w:val="CC7832"/>
+          <w:sz w:val="18"/>
+          <w:szCs w:val="18"/>
+        </w:rPr>
+        <w:t xml:space="preserve">new </w:t>
+      </w:r>
+      <w:r>
+        <w:rPr>
+          <w:color w:val="A9B7C6"/>
+          <w:sz w:val="18"/>
+          <w:szCs w:val="18"/>
+        </w:rPr>
+        <w:t>Stack&lt;&gt;()</w:t>
+      </w:r>
+      <w:r>
+        <w:rPr>
+          <w:color w:val="CC7832"/>
+          <w:sz w:val="18"/>
+          <w:szCs w:val="18"/>
+        </w:rPr>
+        <w:t>;</w:t>
+      </w:r>
+      <w:r>
+        <w:rPr>
+          <w:color w:val="CC7832"/>
+          <w:sz w:val="18"/>
+          <w:szCs w:val="18"/>
+        </w:rPr>
+        <w:br/>
+        <w:t xml:space="preserve">        </w:t>
+      </w:r>
+      <w:r>
+        <w:rPr>
+          <w:color w:val="9876AA"/>
+          <w:sz w:val="18"/>
+          <w:szCs w:val="18"/>
+        </w:rPr>
+        <w:t xml:space="preserve">stackSize </w:t>
+      </w:r>
+      <w:r>
+        <w:rPr>
+          <w:color w:val="A9B7C6"/>
+          <w:sz w:val="18"/>
+          <w:szCs w:val="18"/>
+        </w:rPr>
+        <w:t xml:space="preserve">= </w:t>
+      </w:r>
+      <w:r>
+        <w:rPr>
+          <w:color w:val="6897BB"/>
+          <w:sz w:val="18"/>
+          <w:szCs w:val="18"/>
+        </w:rPr>
+        <w:t>0</w:t>
+      </w:r>
+      <w:r>
+        <w:rPr>
+          <w:color w:val="CC7832"/>
+          <w:sz w:val="18"/>
+          <w:szCs w:val="18"/>
+        </w:rPr>
+        <w:t>;</w:t>
+      </w:r>
+      <w:r>
+        <w:rPr>
+          <w:color w:val="CC7832"/>
+          <w:sz w:val="18"/>
+          <w:szCs w:val="18"/>
+        </w:rPr>
+        <w:br/>
+        <w:t xml:space="preserve">    </w:t>
+      </w:r>
+      <w:r>
+        <w:rPr>
+          <w:color w:val="A9B7C6"/>
+          <w:sz w:val="18"/>
+          <w:szCs w:val="18"/>
+        </w:rPr>
+        <w:t>}</w:t>
+      </w:r>
+      <w:r>
+        <w:rPr>
+          <w:color w:val="A9B7C6"/>
+          <w:sz w:val="18"/>
+          <w:szCs w:val="18"/>
+        </w:rPr>
+        <w:br/>
+      </w:r>
+      <w:r>
+        <w:rPr>
+          <w:color w:val="A9B7C6"/>
+          <w:sz w:val="18"/>
+          <w:szCs w:val="18"/>
+        </w:rPr>
+        <w:br/>
+        <w:t xml:space="preserve">    </w:t>
+      </w:r>
+      <w:r>
+        <w:rPr>
+          <w:color w:val="808080"/>
+          <w:sz w:val="18"/>
+          <w:szCs w:val="18"/>
+        </w:rPr>
+        <w:t>//returns the current size of the priority queue.</w:t>
+      </w:r>
+      <w:r>
+        <w:rPr>
+          <w:color w:val="808080"/>
+          <w:sz w:val="18"/>
+          <w:szCs w:val="18"/>
+        </w:rPr>
+        <w:br/>
+        <w:t xml:space="preserve">    </w:t>
+      </w:r>
+      <w:r>
+        <w:rPr>
+          <w:color w:val="CC7832"/>
+          <w:sz w:val="18"/>
+          <w:szCs w:val="18"/>
+        </w:rPr>
+        <w:t xml:space="preserve">int </w:t>
+      </w:r>
+      <w:r>
+        <w:rPr>
+          <w:color w:val="FFC66D"/>
+          <w:sz w:val="18"/>
+          <w:szCs w:val="18"/>
+        </w:rPr>
+        <w:t>size</w:t>
+      </w:r>
+      <w:r>
+        <w:rPr>
+          <w:color w:val="A9B7C6"/>
+          <w:sz w:val="18"/>
+          <w:szCs w:val="18"/>
+        </w:rPr>
+        <w:t>() {</w:t>
+      </w:r>
+      <w:r>
+        <w:rPr>
+          <w:color w:val="A9B7C6"/>
+          <w:sz w:val="18"/>
+          <w:szCs w:val="18"/>
+        </w:rPr>
+        <w:br/>
+        <w:t xml:space="preserve">        </w:t>
+      </w:r>
+      <w:r>
+        <w:rPr>
+          <w:color w:val="CC7832"/>
+          <w:sz w:val="18"/>
+          <w:szCs w:val="18"/>
+        </w:rPr>
+        <w:t xml:space="preserve">return </w:t>
+      </w:r>
+      <w:r>
+        <w:rPr>
+          <w:color w:val="9876AA"/>
+          <w:sz w:val="18"/>
+          <w:szCs w:val="18"/>
+        </w:rPr>
+        <w:t>stackSize</w:t>
+      </w:r>
+      <w:r>
+        <w:rPr>
+          <w:color w:val="CC7832"/>
+          <w:sz w:val="18"/>
+          <w:szCs w:val="18"/>
+        </w:rPr>
+        <w:t>;</w:t>
+      </w:r>
+      <w:r>
+        <w:rPr>
+          <w:color w:val="CC7832"/>
+          <w:sz w:val="18"/>
+          <w:szCs w:val="18"/>
+        </w:rPr>
+        <w:br/>
+        <w:t xml:space="preserve">    </w:t>
+      </w:r>
+      <w:r>
+        <w:rPr>
+          <w:color w:val="A9B7C6"/>
+          <w:sz w:val="18"/>
+          <w:szCs w:val="18"/>
+        </w:rPr>
+        <w:t>}</w:t>
+      </w:r>
+      <w:r>
+        <w:rPr>
+          <w:color w:val="A9B7C6"/>
+          <w:sz w:val="18"/>
+          <w:szCs w:val="18"/>
+        </w:rPr>
+        <w:br/>
+      </w:r>
+      <w:r>
+        <w:rPr>
+          <w:color w:val="A9B7C6"/>
+          <w:sz w:val="18"/>
+          <w:szCs w:val="18"/>
+        </w:rPr>
+        <w:br/>
+        <w:t xml:space="preserve">    </w:t>
+      </w:r>
+      <w:r>
+        <w:rPr>
+          <w:color w:val="808080"/>
+          <w:sz w:val="18"/>
+          <w:szCs w:val="18"/>
+        </w:rPr>
+        <w:t>//returns entry with smallest key (highest priority) and removes it from the priority queue.</w:t>
+      </w:r>
+      <w:r>
+        <w:rPr>
+          <w:color w:val="808080"/>
+          <w:sz w:val="18"/>
+          <w:szCs w:val="18"/>
+        </w:rPr>
+        <w:br/>
+        <w:t xml:space="preserve">    </w:t>
+      </w:r>
+      <w:r>
+        <w:rPr>
+          <w:color w:val="A9B7C6"/>
+          <w:sz w:val="18"/>
+          <w:szCs w:val="18"/>
+        </w:rPr>
+        <w:t xml:space="preserve">String </w:t>
+      </w:r>
+      <w:r>
+        <w:rPr>
+          <w:color w:val="FFC66D"/>
+          <w:sz w:val="18"/>
+          <w:szCs w:val="18"/>
+        </w:rPr>
+        <w:t>removeMin</w:t>
+      </w:r>
+      <w:r>
+        <w:rPr>
+          <w:color w:val="A9B7C6"/>
+          <w:sz w:val="18"/>
+          <w:szCs w:val="18"/>
+        </w:rPr>
+        <w:t>() {</w:t>
+      </w:r>
+      <w:r>
+        <w:rPr>
+          <w:color w:val="A9B7C6"/>
+          <w:sz w:val="18"/>
+          <w:szCs w:val="18"/>
+        </w:rPr>
+        <w:br/>
+        <w:t xml:space="preserve">        </w:t>
+      </w:r>
+      <w:r>
+        <w:rPr>
+          <w:color w:val="9876AA"/>
+          <w:sz w:val="18"/>
+          <w:szCs w:val="18"/>
+        </w:rPr>
+        <w:t>stackSize</w:t>
+      </w:r>
+      <w:r>
+        <w:rPr>
+          <w:color w:val="A9B7C6"/>
+          <w:sz w:val="18"/>
+          <w:szCs w:val="18"/>
+        </w:rPr>
+        <w:t>--</w:t>
+      </w:r>
+      <w:r>
+        <w:rPr>
+          <w:color w:val="CC7832"/>
+          <w:sz w:val="18"/>
+          <w:szCs w:val="18"/>
+        </w:rPr>
+        <w:t>;</w:t>
+      </w:r>
+      <w:r>
+        <w:rPr>
+          <w:color w:val="CC7832"/>
+          <w:sz w:val="18"/>
+          <w:szCs w:val="18"/>
+        </w:rPr>
+        <w:br/>
+        <w:t xml:space="preserve">        return </w:t>
+      </w:r>
+      <w:r>
+        <w:rPr>
+          <w:color w:val="9876AA"/>
+          <w:sz w:val="18"/>
+          <w:szCs w:val="18"/>
+        </w:rPr>
         <w:t>main</w:t>
       </w:r>
       <w:r>
         <w:rPr>
+          <w:color w:val="A9B7C6"/>
+          <w:sz w:val="18"/>
+          <w:szCs w:val="18"/>
+        </w:rPr>
+        <w:t>.pop().toString()</w:t>
+      </w:r>
+      <w:r>
+        <w:rPr>
           <w:color w:val="CC7832"/>
           <w:sz w:val="18"/>
           <w:szCs w:val="18"/>
@@ -6533,7 +6889,171 @@
           <w:szCs w:val="18"/>
         </w:rPr>
         <w:br/>
-        <w:t xml:space="preserve">    private int </w:t>
+        <w:t xml:space="preserve">    </w:t>
+      </w:r>
+      <w:r>
+        <w:rPr>
+          <w:color w:val="A9B7C6"/>
+          <w:sz w:val="18"/>
+          <w:szCs w:val="18"/>
+        </w:rPr>
+        <w:t>}</w:t>
+      </w:r>
+      <w:r>
+        <w:rPr>
+          <w:color w:val="A9B7C6"/>
+          <w:sz w:val="18"/>
+          <w:szCs w:val="18"/>
+        </w:rPr>
+        <w:br/>
+      </w:r>
+      <w:r>
+        <w:rPr>
+          <w:color w:val="A9B7C6"/>
+          <w:sz w:val="18"/>
+          <w:szCs w:val="18"/>
+        </w:rPr>
+        <w:br/>
+        <w:t xml:space="preserve">    </w:t>
+      </w:r>
+      <w:r>
+        <w:rPr>
+          <w:color w:val="808080"/>
+          <w:sz w:val="18"/>
+          <w:szCs w:val="18"/>
+        </w:rPr>
+        <w:t>//Inserts new entry into the priority queue based on the given key value.</w:t>
+      </w:r>
+      <w:r>
+        <w:rPr>
+          <w:color w:val="808080"/>
+          <w:sz w:val="18"/>
+          <w:szCs w:val="18"/>
+        </w:rPr>
+        <w:br/>
+        <w:t xml:space="preserve">    </w:t>
+      </w:r>
+      <w:r>
+        <w:rPr>
+          <w:color w:val="CC7832"/>
+          <w:sz w:val="18"/>
+          <w:szCs w:val="18"/>
+        </w:rPr>
+        <w:t xml:space="preserve">void </w:t>
+      </w:r>
+      <w:r>
+        <w:rPr>
+          <w:color w:val="FFC66D"/>
+          <w:sz w:val="18"/>
+          <w:szCs w:val="18"/>
+        </w:rPr>
+        <w:t>insert</w:t>
+      </w:r>
+      <w:r>
+        <w:rPr>
+          <w:color w:val="A9B7C6"/>
+          <w:sz w:val="18"/>
+          <w:szCs w:val="18"/>
+        </w:rPr>
+        <w:t>(</w:t>
+      </w:r>
+      <w:r>
+        <w:rPr>
+          <w:color w:val="CC7832"/>
+          <w:sz w:val="18"/>
+          <w:szCs w:val="18"/>
+        </w:rPr>
+        <w:t xml:space="preserve">int </w:t>
+      </w:r>
+      <w:r>
+        <w:rPr>
+          <w:color w:val="A9B7C6"/>
+          <w:sz w:val="18"/>
+          <w:szCs w:val="18"/>
+        </w:rPr>
+        <w:t>key</w:t>
+      </w:r>
+      <w:r>
+        <w:rPr>
+          <w:color w:val="CC7832"/>
+          <w:sz w:val="18"/>
+          <w:szCs w:val="18"/>
+        </w:rPr>
+        <w:t xml:space="preserve">, </w:t>
+      </w:r>
+      <w:r>
+        <w:rPr>
+          <w:color w:val="A9B7C6"/>
+          <w:sz w:val="18"/>
+          <w:szCs w:val="18"/>
+        </w:rPr>
+        <w:t>String value) {</w:t>
+      </w:r>
+      <w:r>
+        <w:rPr>
+          <w:color w:val="A9B7C6"/>
+          <w:sz w:val="18"/>
+          <w:szCs w:val="18"/>
+        </w:rPr>
+        <w:br/>
+        <w:t xml:space="preserve">        Entry newest = </w:t>
+      </w:r>
+      <w:r>
+        <w:rPr>
+          <w:color w:val="CC7832"/>
+          <w:sz w:val="18"/>
+          <w:szCs w:val="18"/>
+        </w:rPr>
+        <w:t xml:space="preserve">new </w:t>
+      </w:r>
+      <w:r>
+        <w:rPr>
+          <w:color w:val="A9B7C6"/>
+          <w:sz w:val="18"/>
+          <w:szCs w:val="18"/>
+        </w:rPr>
+        <w:t>Entry(key</w:t>
+      </w:r>
+      <w:r>
+        <w:rPr>
+          <w:color w:val="CC7832"/>
+          <w:sz w:val="18"/>
+          <w:szCs w:val="18"/>
+        </w:rPr>
+        <w:t xml:space="preserve">, </w:t>
+      </w:r>
+      <w:r>
+        <w:rPr>
+          <w:color w:val="A9B7C6"/>
+          <w:sz w:val="18"/>
+          <w:szCs w:val="18"/>
+        </w:rPr>
+        <w:t>value)</w:t>
+      </w:r>
+      <w:r>
+        <w:rPr>
+          <w:color w:val="CC7832"/>
+          <w:sz w:val="18"/>
+          <w:szCs w:val="18"/>
+        </w:rPr>
+        <w:t>;</w:t>
+      </w:r>
+      <w:r>
+        <w:rPr>
+          <w:color w:val="CC7832"/>
+          <w:sz w:val="18"/>
+          <w:szCs w:val="18"/>
+        </w:rPr>
+        <w:br/>
+        <w:t xml:space="preserve">        if </w:t>
+      </w:r>
+      <w:r>
+        <w:rPr>
+          <w:color w:val="A9B7C6"/>
+          <w:sz w:val="18"/>
+          <w:szCs w:val="18"/>
+        </w:rPr>
+        <w:t>(</w:t>
       </w:r>
       <w:r>
         <w:rPr>
@@ -6541,10 +7061,92 @@
           <w:sz w:val="18"/>
           <w:szCs w:val="18"/>
         </w:rPr>
+        <w:t>main</w:t>
+      </w:r>
+      <w:r>
+        <w:rPr>
+          <w:color w:val="A9B7C6"/>
+          <w:sz w:val="18"/>
+          <w:szCs w:val="18"/>
+        </w:rPr>
+        <w:t xml:space="preserve">.size() == </w:t>
+      </w:r>
+      <w:r>
+        <w:rPr>
+          <w:color w:val="6897BB"/>
+          <w:sz w:val="18"/>
+          <w:szCs w:val="18"/>
+        </w:rPr>
+        <w:t>0</w:t>
+      </w:r>
+      <w:r>
+        <w:rPr>
+          <w:color w:val="A9B7C6"/>
+          <w:sz w:val="18"/>
+          <w:szCs w:val="18"/>
+        </w:rPr>
+        <w:t>) {</w:t>
+      </w:r>
+      <w:r>
+        <w:rPr>
+          <w:color w:val="A9B7C6"/>
+          <w:sz w:val="18"/>
+          <w:szCs w:val="18"/>
+        </w:rPr>
+        <w:br/>
+        <w:t xml:space="preserve">            </w:t>
+      </w:r>
+      <w:r>
+        <w:rPr>
+          <w:color w:val="9876AA"/>
+          <w:sz w:val="18"/>
+          <w:szCs w:val="18"/>
+        </w:rPr>
+        <w:t>main</w:t>
+      </w:r>
+      <w:r>
+        <w:rPr>
+          <w:color w:val="A9B7C6"/>
+          <w:sz w:val="18"/>
+          <w:szCs w:val="18"/>
+        </w:rPr>
+        <w:t>.push(newest)</w:t>
+      </w:r>
+      <w:r>
+        <w:rPr>
+          <w:color w:val="CC7832"/>
+          <w:sz w:val="18"/>
+          <w:szCs w:val="18"/>
+        </w:rPr>
+        <w:t>;</w:t>
+      </w:r>
+      <w:r>
+        <w:rPr>
+          <w:color w:val="CC7832"/>
+          <w:sz w:val="18"/>
+          <w:szCs w:val="18"/>
+        </w:rPr>
+        <w:br/>
+        <w:t xml:space="preserve">            </w:t>
+      </w:r>
+      <w:r>
+        <w:rPr>
+          <w:color w:val="9876AA"/>
+          <w:sz w:val="18"/>
+          <w:szCs w:val="18"/>
+        </w:rPr>
         <w:t>stackSize</w:t>
       </w:r>
       <w:r>
         <w:rPr>
+          <w:color w:val="A9B7C6"/>
+          <w:sz w:val="18"/>
+          <w:szCs w:val="18"/>
+        </w:rPr>
+        <w:t>++</w:t>
+      </w:r>
+      <w:r>
+        <w:rPr>
           <w:color w:val="CC7832"/>
           <w:sz w:val="18"/>
           <w:szCs w:val="18"/>
@@ -6558,89 +7160,138 @@
           <w:szCs w:val="18"/>
         </w:rPr>
         <w:br/>
-      </w:r>
-      <w:r>
-        <w:rPr>
-          <w:color w:val="CC7832"/>
-          <w:sz w:val="18"/>
-          <w:szCs w:val="18"/>
-        </w:rPr>
-        <w:br/>
-        <w:t xml:space="preserve">    </w:t>
-      </w:r>
-      <w:r>
-        <w:rPr>
-          <w:color w:val="808080"/>
-          <w:sz w:val="18"/>
-          <w:szCs w:val="18"/>
-        </w:rPr>
-        <w:t>//Constructor</w:t>
-      </w:r>
-      <w:r>
-        <w:rPr>
-          <w:color w:val="808080"/>
-          <w:sz w:val="18"/>
-          <w:szCs w:val="18"/>
-        </w:rPr>
-        <w:br/>
-        <w:t xml:space="preserve">    </w:t>
-      </w:r>
-      <w:r>
-        <w:rPr>
-          <w:color w:val="FFC66D"/>
-          <w:sz w:val="18"/>
-          <w:szCs w:val="18"/>
-        </w:rPr>
-        <w:t>PriorityQueue</w:t>
-      </w:r>
-      <w:r>
-        <w:rPr>
-          <w:color w:val="A9B7C6"/>
-          <w:sz w:val="18"/>
-          <w:szCs w:val="18"/>
-        </w:rPr>
-        <w:t>() {</w:t>
-      </w:r>
-      <w:r>
-        <w:rPr>
-          <w:color w:val="A9B7C6"/>
-          <w:sz w:val="18"/>
-          <w:szCs w:val="18"/>
-        </w:rPr>
-        <w:br/>
         <w:t xml:space="preserve">        </w:t>
       </w:r>
       <w:r>
         <w:rPr>
+          <w:color w:val="A9B7C6"/>
+          <w:sz w:val="18"/>
+          <w:szCs w:val="18"/>
+        </w:rPr>
+        <w:t xml:space="preserve">} </w:t>
+      </w:r>
+      <w:r>
+        <w:rPr>
+          <w:color w:val="CC7832"/>
+          <w:sz w:val="18"/>
+          <w:szCs w:val="18"/>
+        </w:rPr>
+        <w:t xml:space="preserve">else </w:t>
+      </w:r>
+      <w:r>
+        <w:rPr>
+          <w:color w:val="A9B7C6"/>
+          <w:sz w:val="18"/>
+          <w:szCs w:val="18"/>
+        </w:rPr>
+        <w:t>{</w:t>
+      </w:r>
+      <w:r>
+        <w:rPr>
+          <w:color w:val="A9B7C6"/>
+          <w:sz w:val="18"/>
+          <w:szCs w:val="18"/>
+        </w:rPr>
+        <w:br/>
+        <w:t xml:space="preserve">            Stack&lt;Entry&gt; holder = </w:t>
+      </w:r>
+      <w:r>
+        <w:rPr>
+          <w:color w:val="CC7832"/>
+          <w:sz w:val="18"/>
+          <w:szCs w:val="18"/>
+        </w:rPr>
+        <w:t xml:space="preserve">new </w:t>
+      </w:r>
+      <w:r>
+        <w:rPr>
+          <w:color w:val="A9B7C6"/>
+          <w:sz w:val="18"/>
+          <w:szCs w:val="18"/>
+        </w:rPr>
+        <w:t>Stack&lt;&gt;()</w:t>
+      </w:r>
+      <w:r>
+        <w:rPr>
+          <w:color w:val="CC7832"/>
+          <w:sz w:val="18"/>
+          <w:szCs w:val="18"/>
+        </w:rPr>
+        <w:t>;</w:t>
+      </w:r>
+      <w:r>
+        <w:rPr>
+          <w:color w:val="CC7832"/>
+          <w:sz w:val="18"/>
+          <w:szCs w:val="18"/>
+        </w:rPr>
+        <w:br/>
+        <w:t xml:space="preserve">            while </w:t>
+      </w:r>
+      <w:r>
+        <w:rPr>
+          <w:color w:val="A9B7C6"/>
+          <w:sz w:val="18"/>
+          <w:szCs w:val="18"/>
+        </w:rPr>
+        <w:t>(!</w:t>
+      </w:r>
+      <w:r>
+        <w:rPr>
           <w:color w:val="9876AA"/>
           <w:sz w:val="18"/>
           <w:szCs w:val="18"/>
         </w:rPr>
-        <w:t xml:space="preserve">main </w:t>
-      </w:r>
-      <w:r>
-        <w:rPr>
-          <w:color w:val="A9B7C6"/>
-          <w:sz w:val="18"/>
-          <w:szCs w:val="18"/>
-        </w:rPr>
-        <w:t xml:space="preserve">= </w:t>
-      </w:r>
-      <w:r>
-        <w:rPr>
-          <w:color w:val="CC7832"/>
-          <w:sz w:val="18"/>
-          <w:szCs w:val="18"/>
-        </w:rPr>
-        <w:t xml:space="preserve">new </w:t>
-      </w:r>
-      <w:r>
-        <w:rPr>
-          <w:color w:val="A9B7C6"/>
-          <w:sz w:val="18"/>
-          <w:szCs w:val="18"/>
-        </w:rPr>
-        <w:t>Stack&lt;&gt;()</w:t>
+        <w:t>main</w:t>
+      </w:r>
+      <w:r>
+        <w:rPr>
+          <w:color w:val="A9B7C6"/>
+          <w:sz w:val="18"/>
+          <w:szCs w:val="18"/>
+        </w:rPr>
+        <w:t xml:space="preserve">.empty() &amp;&amp; newest.getKey() &gt;= </w:t>
+      </w:r>
+      <w:r>
+        <w:rPr>
+          <w:color w:val="9876AA"/>
+          <w:sz w:val="18"/>
+          <w:szCs w:val="18"/>
+        </w:rPr>
+        <w:t>main</w:t>
+      </w:r>
+      <w:r>
+        <w:rPr>
+          <w:color w:val="A9B7C6"/>
+          <w:sz w:val="18"/>
+          <w:szCs w:val="18"/>
+        </w:rPr>
+        <w:t>.peek().getKey()) {</w:t>
+      </w:r>
+      <w:r>
+        <w:rPr>
+          <w:color w:val="A9B7C6"/>
+          <w:sz w:val="18"/>
+          <w:szCs w:val="18"/>
+        </w:rPr>
+        <w:br/>
+        <w:t xml:space="preserve">                holder.push(</w:t>
+      </w:r>
+      <w:r>
+        <w:rPr>
+          <w:color w:val="9876AA"/>
+          <w:sz w:val="18"/>
+          <w:szCs w:val="18"/>
+        </w:rPr>
+        <w:t>main</w:t>
+      </w:r>
+      <w:r>
+        <w:rPr>
+          <w:color w:val="A9B7C6"/>
+          <w:sz w:val="18"/>
+          <w:szCs w:val="18"/>
+        </w:rPr>
+        <w:t>.pop())</w:t>
       </w:r>
       <w:r>
         <w:rPr>
@@ -6657,7 +7308,7 @@
           <w:szCs w:val="18"/>
         </w:rPr>
         <w:br/>
-        <w:t xml:space="preserve">        </w:t>
+        <w:t xml:space="preserve">                </w:t>
       </w:r>
       <w:r>
         <w:rPr>
@@ -6665,23 +7316,15 @@
           <w:sz w:val="18"/>
           <w:szCs w:val="18"/>
         </w:rPr>
-        <w:t xml:space="preserve">stackSize </w:t>
-      </w:r>
-      <w:r>
-        <w:rPr>
-          <w:color w:val="A9B7C6"/>
-          <w:sz w:val="18"/>
-          <w:szCs w:val="18"/>
-        </w:rPr>
-        <w:t xml:space="preserve">= </w:t>
-      </w:r>
-      <w:r>
-        <w:rPr>
-          <w:color w:val="6897BB"/>
-          <w:sz w:val="18"/>
-          <w:szCs w:val="18"/>
-        </w:rPr>
-        <w:t>0</w:t>
+        <w:t>stackSize</w:t>
+      </w:r>
+      <w:r>
+        <w:rPr>
+          <w:color w:val="A9B7C6"/>
+          <w:sz w:val="18"/>
+          <w:szCs w:val="18"/>
+        </w:rPr>
+        <w:t>--</w:t>
       </w:r>
       <w:r>
         <w:rPr>
@@ -6698,7 +7341,15 @@
           <w:szCs w:val="18"/>
         </w:rPr>
         <w:br/>
-        <w:t xml:space="preserve">    </w:t>
+      </w:r>
+      <w:r>
+        <w:rPr>
+          <w:color w:val="CC7832"/>
+          <w:sz w:val="18"/>
+          <w:szCs w:val="18"/>
+        </w:rPr>
+        <w:lastRenderedPageBreak/>
+        <w:t xml:space="preserve">            </w:t>
       </w:r>
       <w:r>
         <w:rPr>
@@ -6715,73 +7366,7 @@
           <w:szCs w:val="18"/>
         </w:rPr>
         <w:br/>
-      </w:r>
-      <w:r>
-        <w:rPr>
-          <w:color w:val="A9B7C6"/>
-          <w:sz w:val="18"/>
-          <w:szCs w:val="18"/>
-        </w:rPr>
-        <w:br/>
-        <w:t xml:space="preserve">    </w:t>
-      </w:r>
-      <w:r>
-        <w:rPr>
-          <w:color w:val="808080"/>
-          <w:sz w:val="18"/>
-          <w:szCs w:val="18"/>
-        </w:rPr>
-        <w:t>//returns the current size of the priority queue.</w:t>
-      </w:r>
-      <w:r>
-        <w:rPr>
-          <w:color w:val="808080"/>
-          <w:sz w:val="18"/>
-          <w:szCs w:val="18"/>
-        </w:rPr>
-        <w:br/>
-        <w:t xml:space="preserve">    </w:t>
-      </w:r>
-      <w:r>
-        <w:rPr>
-          <w:color w:val="CC7832"/>
-          <w:sz w:val="18"/>
-          <w:szCs w:val="18"/>
-        </w:rPr>
-        <w:t xml:space="preserve">int </w:t>
-      </w:r>
-      <w:r>
-        <w:rPr>
-          <w:color w:val="FFC66D"/>
-          <w:sz w:val="18"/>
-          <w:szCs w:val="18"/>
-        </w:rPr>
-        <w:t>size</w:t>
-      </w:r>
-      <w:r>
-        <w:rPr>
-          <w:color w:val="A9B7C6"/>
-          <w:sz w:val="18"/>
-          <w:szCs w:val="18"/>
-        </w:rPr>
-        <w:t>() {</w:t>
-      </w:r>
-      <w:r>
-        <w:rPr>
-          <w:color w:val="A9B7C6"/>
-          <w:sz w:val="18"/>
-          <w:szCs w:val="18"/>
-        </w:rPr>
-        <w:br/>
-        <w:t xml:space="preserve">        </w:t>
-      </w:r>
-      <w:r>
-        <w:rPr>
-          <w:color w:val="CC7832"/>
-          <w:sz w:val="18"/>
-          <w:szCs w:val="18"/>
-        </w:rPr>
-        <w:t xml:space="preserve">return </w:t>
+        <w:t xml:space="preserve">            </w:t>
       </w:r>
       <w:r>
         <w:rPr>
@@ -6789,10 +7374,51 @@
           <w:sz w:val="18"/>
           <w:szCs w:val="18"/>
         </w:rPr>
+        <w:t>main</w:t>
+      </w:r>
+      <w:r>
+        <w:rPr>
+          <w:color w:val="A9B7C6"/>
+          <w:sz w:val="18"/>
+          <w:szCs w:val="18"/>
+        </w:rPr>
+        <w:t>.push(newest)</w:t>
+      </w:r>
+      <w:r>
+        <w:rPr>
+          <w:color w:val="CC7832"/>
+          <w:sz w:val="18"/>
+          <w:szCs w:val="18"/>
+        </w:rPr>
+        <w:t>;</w:t>
+      </w:r>
+      <w:r>
+        <w:rPr>
+          <w:color w:val="CC7832"/>
+          <w:sz w:val="18"/>
+          <w:szCs w:val="18"/>
+        </w:rPr>
+        <w:br/>
+        <w:t xml:space="preserve">            </w:t>
+      </w:r>
+      <w:r>
+        <w:rPr>
+          <w:color w:val="9876AA"/>
+          <w:sz w:val="18"/>
+          <w:szCs w:val="18"/>
+        </w:rPr>
         <w:t>stackSize</w:t>
       </w:r>
       <w:r>
         <w:rPr>
+          <w:color w:val="A9B7C6"/>
+          <w:sz w:val="18"/>
+          <w:szCs w:val="18"/>
+        </w:rPr>
+        <w:t>++</w:t>
+      </w:r>
+      <w:r>
+        <w:rPr>
           <w:color w:val="CC7832"/>
           <w:sz w:val="18"/>
           <w:szCs w:val="18"/>
@@ -6806,775 +7432,7 @@
           <w:szCs w:val="18"/>
         </w:rPr>
         <w:br/>
-        <w:t xml:space="preserve">    </w:t>
-      </w:r>
-      <w:r>
-        <w:rPr>
-          <w:color w:val="A9B7C6"/>
-          <w:sz w:val="18"/>
-          <w:szCs w:val="18"/>
-        </w:rPr>
-        <w:t>}</w:t>
-      </w:r>
-      <w:r>
-        <w:rPr>
-          <w:color w:val="A9B7C6"/>
-          <w:sz w:val="18"/>
-          <w:szCs w:val="18"/>
-        </w:rPr>
-        <w:br/>
-      </w:r>
-      <w:r>
-        <w:rPr>
-          <w:color w:val="A9B7C6"/>
-          <w:sz w:val="18"/>
-          <w:szCs w:val="18"/>
-        </w:rPr>
-        <w:br/>
-        <w:t xml:space="preserve">    </w:t>
-      </w:r>
-      <w:r>
-        <w:rPr>
-          <w:color w:val="808080"/>
-          <w:sz w:val="18"/>
-          <w:szCs w:val="18"/>
-        </w:rPr>
-        <w:t>//returns entry with smallest key (highest priority) and removes it from the priority queue.</w:t>
-      </w:r>
-      <w:r>
-        <w:rPr>
-          <w:color w:val="808080"/>
-          <w:sz w:val="18"/>
-          <w:szCs w:val="18"/>
-        </w:rPr>
-        <w:br/>
-        <w:t xml:space="preserve">    </w:t>
-      </w:r>
-      <w:r>
-        <w:rPr>
-          <w:color w:val="A9B7C6"/>
-          <w:sz w:val="18"/>
-          <w:szCs w:val="18"/>
-        </w:rPr>
-        <w:t xml:space="preserve">String </w:t>
-      </w:r>
-      <w:r>
-        <w:rPr>
-          <w:color w:val="FFC66D"/>
-          <w:sz w:val="18"/>
-          <w:szCs w:val="18"/>
-        </w:rPr>
-        <w:t>removeMin</w:t>
-      </w:r>
-      <w:r>
-        <w:rPr>
-          <w:color w:val="A9B7C6"/>
-          <w:sz w:val="18"/>
-          <w:szCs w:val="18"/>
-        </w:rPr>
-        <w:t>() {</w:t>
-      </w:r>
-      <w:r>
-        <w:rPr>
-          <w:color w:val="A9B7C6"/>
-          <w:sz w:val="18"/>
-          <w:szCs w:val="18"/>
-        </w:rPr>
-        <w:br/>
-        <w:t xml:space="preserve">        </w:t>
-      </w:r>
-      <w:r>
-        <w:rPr>
-          <w:color w:val="9876AA"/>
-          <w:sz w:val="18"/>
-          <w:szCs w:val="18"/>
-        </w:rPr>
-        <w:t>stackSize</w:t>
-      </w:r>
-      <w:r>
-        <w:rPr>
-          <w:color w:val="A9B7C6"/>
-          <w:sz w:val="18"/>
-          <w:szCs w:val="18"/>
-        </w:rPr>
-        <w:t>--</w:t>
-      </w:r>
-      <w:r>
-        <w:rPr>
-          <w:color w:val="CC7832"/>
-          <w:sz w:val="18"/>
-          <w:szCs w:val="18"/>
-        </w:rPr>
-        <w:t>;</w:t>
-      </w:r>
-      <w:r>
-        <w:rPr>
-          <w:color w:val="CC7832"/>
-          <w:sz w:val="18"/>
-          <w:szCs w:val="18"/>
-        </w:rPr>
-        <w:br/>
-        <w:t xml:space="preserve">        return </w:t>
-      </w:r>
-      <w:r>
-        <w:rPr>
-          <w:color w:val="9876AA"/>
-          <w:sz w:val="18"/>
-          <w:szCs w:val="18"/>
-        </w:rPr>
-        <w:t>main</w:t>
-      </w:r>
-      <w:r>
-        <w:rPr>
-          <w:color w:val="A9B7C6"/>
-          <w:sz w:val="18"/>
-          <w:szCs w:val="18"/>
-        </w:rPr>
-        <w:t>.pop().toString()</w:t>
-      </w:r>
-      <w:r>
-        <w:rPr>
-          <w:color w:val="CC7832"/>
-          <w:sz w:val="18"/>
-          <w:szCs w:val="18"/>
-        </w:rPr>
-        <w:t>;</w:t>
-      </w:r>
-      <w:r>
-        <w:rPr>
-          <w:color w:val="CC7832"/>
-          <w:sz w:val="18"/>
-          <w:szCs w:val="18"/>
-        </w:rPr>
-        <w:br/>
-        <w:t xml:space="preserve">    </w:t>
-      </w:r>
-      <w:r>
-        <w:rPr>
-          <w:color w:val="A9B7C6"/>
-          <w:sz w:val="18"/>
-          <w:szCs w:val="18"/>
-        </w:rPr>
-        <w:t>}</w:t>
-      </w:r>
-      <w:r>
-        <w:rPr>
-          <w:color w:val="A9B7C6"/>
-          <w:sz w:val="18"/>
-          <w:szCs w:val="18"/>
-        </w:rPr>
-        <w:br/>
-      </w:r>
-      <w:r>
-        <w:rPr>
-          <w:color w:val="A9B7C6"/>
-          <w:sz w:val="18"/>
-          <w:szCs w:val="18"/>
-        </w:rPr>
-        <w:br/>
-        <w:t xml:space="preserve">    </w:t>
-      </w:r>
-      <w:r>
-        <w:rPr>
-          <w:color w:val="808080"/>
-          <w:sz w:val="18"/>
-          <w:szCs w:val="18"/>
-        </w:rPr>
-        <w:t>//Inserts new entry into the priority queue based on the given key value.</w:t>
-      </w:r>
-      <w:r>
-        <w:rPr>
-          <w:color w:val="808080"/>
-          <w:sz w:val="18"/>
-          <w:szCs w:val="18"/>
-        </w:rPr>
-        <w:br/>
-        <w:t xml:space="preserve">    </w:t>
-      </w:r>
-      <w:r>
-        <w:rPr>
-          <w:color w:val="CC7832"/>
-          <w:sz w:val="18"/>
-          <w:szCs w:val="18"/>
-        </w:rPr>
-        <w:t xml:space="preserve">void </w:t>
-      </w:r>
-      <w:r>
-        <w:rPr>
-          <w:color w:val="FFC66D"/>
-          <w:sz w:val="18"/>
-          <w:szCs w:val="18"/>
-        </w:rPr>
-        <w:t>insert</w:t>
-      </w:r>
-      <w:r>
-        <w:rPr>
-          <w:color w:val="A9B7C6"/>
-          <w:sz w:val="18"/>
-          <w:szCs w:val="18"/>
-        </w:rPr>
-        <w:t>(</w:t>
-      </w:r>
-      <w:r>
-        <w:rPr>
-          <w:color w:val="CC7832"/>
-          <w:sz w:val="18"/>
-          <w:szCs w:val="18"/>
-        </w:rPr>
-        <w:t xml:space="preserve">int </w:t>
-      </w:r>
-      <w:r>
-        <w:rPr>
-          <w:color w:val="A9B7C6"/>
-          <w:sz w:val="18"/>
-          <w:szCs w:val="18"/>
-        </w:rPr>
-        <w:t>key</w:t>
-      </w:r>
-      <w:r>
-        <w:rPr>
-          <w:color w:val="CC7832"/>
-          <w:sz w:val="18"/>
-          <w:szCs w:val="18"/>
-        </w:rPr>
-        <w:t xml:space="preserve">, </w:t>
-      </w:r>
-      <w:r>
-        <w:rPr>
-          <w:color w:val="A9B7C6"/>
-          <w:sz w:val="18"/>
-          <w:szCs w:val="18"/>
-        </w:rPr>
-        <w:t>String value) {</w:t>
-      </w:r>
-      <w:r>
-        <w:rPr>
-          <w:color w:val="A9B7C6"/>
-          <w:sz w:val="18"/>
-          <w:szCs w:val="18"/>
-        </w:rPr>
-        <w:br/>
-        <w:t xml:space="preserve">        Entry newest = </w:t>
-      </w:r>
-      <w:r>
-        <w:rPr>
-          <w:color w:val="CC7832"/>
-          <w:sz w:val="18"/>
-          <w:szCs w:val="18"/>
-        </w:rPr>
-        <w:t xml:space="preserve">new </w:t>
-      </w:r>
-      <w:r>
-        <w:rPr>
-          <w:color w:val="A9B7C6"/>
-          <w:sz w:val="18"/>
-          <w:szCs w:val="18"/>
-        </w:rPr>
-        <w:t>Entry(key</w:t>
-      </w:r>
-      <w:r>
-        <w:rPr>
-          <w:color w:val="CC7832"/>
-          <w:sz w:val="18"/>
-          <w:szCs w:val="18"/>
-        </w:rPr>
-        <w:t xml:space="preserve">, </w:t>
-      </w:r>
-      <w:r>
-        <w:rPr>
-          <w:color w:val="A9B7C6"/>
-          <w:sz w:val="18"/>
-          <w:szCs w:val="18"/>
-        </w:rPr>
-        <w:t>value)</w:t>
-      </w:r>
-      <w:r>
-        <w:rPr>
-          <w:color w:val="CC7832"/>
-          <w:sz w:val="18"/>
-          <w:szCs w:val="18"/>
-        </w:rPr>
-        <w:t>;</w:t>
-      </w:r>
-      <w:r>
-        <w:rPr>
-          <w:color w:val="CC7832"/>
-          <w:sz w:val="18"/>
-          <w:szCs w:val="18"/>
-        </w:rPr>
-        <w:br/>
-        <w:t xml:space="preserve">        if </w:t>
-      </w:r>
-      <w:r>
-        <w:rPr>
-          <w:color w:val="A9B7C6"/>
-          <w:sz w:val="18"/>
-          <w:szCs w:val="18"/>
-        </w:rPr>
-        <w:t>(</w:t>
-      </w:r>
-      <w:r>
-        <w:rPr>
-          <w:color w:val="9876AA"/>
-          <w:sz w:val="18"/>
-          <w:szCs w:val="18"/>
-        </w:rPr>
-        <w:t>main</w:t>
-      </w:r>
-      <w:r>
-        <w:rPr>
-          <w:color w:val="A9B7C6"/>
-          <w:sz w:val="18"/>
-          <w:szCs w:val="18"/>
-        </w:rPr>
-        <w:t xml:space="preserve">.size() == </w:t>
-      </w:r>
-      <w:r>
-        <w:rPr>
-          <w:color w:val="6897BB"/>
-          <w:sz w:val="18"/>
-          <w:szCs w:val="18"/>
-        </w:rPr>
-        <w:t>0</w:t>
-      </w:r>
-      <w:r>
-        <w:rPr>
-          <w:color w:val="A9B7C6"/>
-          <w:sz w:val="18"/>
-          <w:szCs w:val="18"/>
-        </w:rPr>
-        <w:t>) {</w:t>
-      </w:r>
-      <w:r>
-        <w:rPr>
-          <w:color w:val="A9B7C6"/>
-          <w:sz w:val="18"/>
-          <w:szCs w:val="18"/>
-        </w:rPr>
-        <w:br/>
-        <w:t xml:space="preserve">            </w:t>
-      </w:r>
-      <w:r>
-        <w:rPr>
-          <w:color w:val="9876AA"/>
-          <w:sz w:val="18"/>
-          <w:szCs w:val="18"/>
-        </w:rPr>
-        <w:t>main</w:t>
-      </w:r>
-      <w:r>
-        <w:rPr>
-          <w:color w:val="A9B7C6"/>
-          <w:sz w:val="18"/>
-          <w:szCs w:val="18"/>
-        </w:rPr>
-        <w:t>.push(newest)</w:t>
-      </w:r>
-      <w:r>
-        <w:rPr>
-          <w:color w:val="CC7832"/>
-          <w:sz w:val="18"/>
-          <w:szCs w:val="18"/>
-        </w:rPr>
-        <w:t>;</w:t>
-      </w:r>
-      <w:r>
-        <w:rPr>
-          <w:color w:val="CC7832"/>
-          <w:sz w:val="18"/>
-          <w:szCs w:val="18"/>
-        </w:rPr>
-        <w:br/>
-        <w:t xml:space="preserve">            </w:t>
-      </w:r>
-      <w:r>
-        <w:rPr>
-          <w:color w:val="9876AA"/>
-          <w:sz w:val="18"/>
-          <w:szCs w:val="18"/>
-        </w:rPr>
-        <w:t>stackSize</w:t>
-      </w:r>
-      <w:r>
-        <w:rPr>
-          <w:color w:val="A9B7C6"/>
-          <w:sz w:val="18"/>
-          <w:szCs w:val="18"/>
-        </w:rPr>
-        <w:t>++</w:t>
-      </w:r>
-      <w:r>
-        <w:rPr>
-          <w:color w:val="CC7832"/>
-          <w:sz w:val="18"/>
-          <w:szCs w:val="18"/>
-        </w:rPr>
-        <w:t>;</w:t>
-      </w:r>
-      <w:r>
-        <w:rPr>
-          <w:color w:val="CC7832"/>
-          <w:sz w:val="18"/>
-          <w:szCs w:val="18"/>
-        </w:rPr>
-        <w:br/>
-        <w:t xml:space="preserve">        </w:t>
-      </w:r>
-      <w:r>
-        <w:rPr>
-          <w:color w:val="A9B7C6"/>
-          <w:sz w:val="18"/>
-          <w:szCs w:val="18"/>
-        </w:rPr>
-        <w:t xml:space="preserve">} </w:t>
-      </w:r>
-      <w:r>
-        <w:rPr>
-          <w:color w:val="CC7832"/>
-          <w:sz w:val="18"/>
-          <w:szCs w:val="18"/>
-        </w:rPr>
-        <w:t xml:space="preserve">else </w:t>
-      </w:r>
-      <w:r>
-        <w:rPr>
-          <w:color w:val="A9B7C6"/>
-          <w:sz w:val="18"/>
-          <w:szCs w:val="18"/>
-        </w:rPr>
-        <w:t>{</w:t>
-      </w:r>
-      <w:r>
-        <w:rPr>
-          <w:color w:val="A9B7C6"/>
-          <w:sz w:val="18"/>
-          <w:szCs w:val="18"/>
-        </w:rPr>
-        <w:br/>
-        <w:t xml:space="preserve">            Stack&lt;Entry&gt; holder = </w:t>
-      </w:r>
-      <w:r>
-        <w:rPr>
-          <w:color w:val="CC7832"/>
-          <w:sz w:val="18"/>
-          <w:szCs w:val="18"/>
-        </w:rPr>
-        <w:t xml:space="preserve">new </w:t>
-      </w:r>
-      <w:r>
-        <w:rPr>
-          <w:color w:val="A9B7C6"/>
-          <w:sz w:val="18"/>
-          <w:szCs w:val="18"/>
-        </w:rPr>
-        <w:t>Stack&lt;&gt;()</w:t>
-      </w:r>
-      <w:r>
-        <w:rPr>
-          <w:color w:val="CC7832"/>
-          <w:sz w:val="18"/>
-          <w:szCs w:val="18"/>
-        </w:rPr>
-        <w:t>;</w:t>
-      </w:r>
-      <w:r>
-        <w:rPr>
-          <w:color w:val="CC7832"/>
-          <w:sz w:val="18"/>
-          <w:szCs w:val="18"/>
-        </w:rPr>
-        <w:br/>
-        <w:t xml:space="preserve">            try </w:t>
-      </w:r>
-      <w:r>
-        <w:rPr>
-          <w:color w:val="A9B7C6"/>
-          <w:sz w:val="18"/>
-          <w:szCs w:val="18"/>
-        </w:rPr>
-        <w:t>{</w:t>
-      </w:r>
-      <w:r>
-        <w:rPr>
-          <w:color w:val="A9B7C6"/>
-          <w:sz w:val="18"/>
-          <w:szCs w:val="18"/>
-        </w:rPr>
-        <w:br/>
-        <w:t xml:space="preserve">                </w:t>
-      </w:r>
-      <w:r>
-        <w:rPr>
-          <w:color w:val="CC7832"/>
-          <w:sz w:val="18"/>
-          <w:szCs w:val="18"/>
-        </w:rPr>
-        <w:t xml:space="preserve">while </w:t>
-      </w:r>
-      <w:r>
-        <w:rPr>
-          <w:color w:val="A9B7C6"/>
-          <w:sz w:val="18"/>
-          <w:szCs w:val="18"/>
-        </w:rPr>
-        <w:t xml:space="preserve">(newest.getKey() &gt;= </w:t>
-      </w:r>
-      <w:r>
-        <w:rPr>
-          <w:color w:val="9876AA"/>
-          <w:sz w:val="18"/>
-          <w:szCs w:val="18"/>
-        </w:rPr>
-        <w:t>main</w:t>
-      </w:r>
-      <w:r>
-        <w:rPr>
-          <w:color w:val="A9B7C6"/>
-          <w:sz w:val="18"/>
-          <w:szCs w:val="18"/>
-        </w:rPr>
-        <w:t>.peek().getKey()) {</w:t>
-      </w:r>
-      <w:r>
-        <w:rPr>
-          <w:color w:val="A9B7C6"/>
-          <w:sz w:val="18"/>
-          <w:szCs w:val="18"/>
-        </w:rPr>
-        <w:br/>
-        <w:t xml:space="preserve">                    holder.push(</w:t>
-      </w:r>
-      <w:r>
-        <w:rPr>
-          <w:color w:val="9876AA"/>
-          <w:sz w:val="18"/>
-          <w:szCs w:val="18"/>
-        </w:rPr>
-        <w:t>main</w:t>
-      </w:r>
-      <w:r>
-        <w:rPr>
-          <w:color w:val="A9B7C6"/>
-          <w:sz w:val="18"/>
-          <w:szCs w:val="18"/>
-        </w:rPr>
-        <w:t>.pop())</w:t>
-      </w:r>
-      <w:r>
-        <w:rPr>
-          <w:color w:val="CC7832"/>
-          <w:sz w:val="18"/>
-          <w:szCs w:val="18"/>
-        </w:rPr>
-        <w:t>;</w:t>
-      </w:r>
-      <w:r>
-        <w:rPr>
-          <w:color w:val="CC7832"/>
-          <w:sz w:val="18"/>
-          <w:szCs w:val="18"/>
-        </w:rPr>
-        <w:br/>
-        <w:t xml:space="preserve">                    </w:t>
-      </w:r>
-      <w:r>
-        <w:rPr>
-          <w:color w:val="9876AA"/>
-          <w:sz w:val="18"/>
-          <w:szCs w:val="18"/>
-        </w:rPr>
-        <w:t>stackSize</w:t>
-      </w:r>
-      <w:r>
-        <w:rPr>
-          <w:color w:val="A9B7C6"/>
-          <w:sz w:val="18"/>
-          <w:szCs w:val="18"/>
-        </w:rPr>
-        <w:t>--</w:t>
-      </w:r>
-      <w:r>
-        <w:rPr>
-          <w:color w:val="CC7832"/>
-          <w:sz w:val="18"/>
-          <w:szCs w:val="18"/>
-        </w:rPr>
-        <w:t>;</w:t>
-      </w:r>
-      <w:r>
-        <w:rPr>
-          <w:color w:val="CC7832"/>
-          <w:sz w:val="18"/>
-          <w:szCs w:val="18"/>
-        </w:rPr>
-        <w:br/>
-        <w:t xml:space="preserve">                </w:t>
-      </w:r>
-      <w:r>
-        <w:rPr>
-          <w:color w:val="A9B7C6"/>
-          <w:sz w:val="18"/>
-          <w:szCs w:val="18"/>
-        </w:rPr>
-        <w:t>}</w:t>
-      </w:r>
-      <w:r>
-        <w:rPr>
-          <w:color w:val="A9B7C6"/>
-          <w:sz w:val="18"/>
-          <w:szCs w:val="18"/>
-        </w:rPr>
-        <w:br/>
-        <w:t xml:space="preserve">            } </w:t>
-      </w:r>
-      <w:r>
-        <w:rPr>
-          <w:color w:val="CC7832"/>
-          <w:sz w:val="18"/>
-          <w:szCs w:val="18"/>
-        </w:rPr>
-        <w:t xml:space="preserve">catch </w:t>
-      </w:r>
-      <w:r>
-        <w:rPr>
-          <w:color w:val="A9B7C6"/>
-          <w:sz w:val="18"/>
-          <w:szCs w:val="18"/>
-        </w:rPr>
-        <w:t>(EmptyStackException e) {</w:t>
-      </w:r>
-      <w:r>
-        <w:rPr>
-          <w:color w:val="A9B7C6"/>
-          <w:sz w:val="18"/>
-          <w:szCs w:val="18"/>
-        </w:rPr>
-        <w:br/>
-      </w:r>
-      <w:r>
-        <w:rPr>
-          <w:color w:val="A9B7C6"/>
-          <w:sz w:val="18"/>
-          <w:szCs w:val="18"/>
-        </w:rPr>
-        <w:lastRenderedPageBreak/>
-        <w:t xml:space="preserve">            } </w:t>
-      </w:r>
-      <w:r>
-        <w:rPr>
-          <w:color w:val="CC7832"/>
-          <w:sz w:val="18"/>
-          <w:szCs w:val="18"/>
-        </w:rPr>
-        <w:t xml:space="preserve">finally </w:t>
-      </w:r>
-      <w:r>
-        <w:rPr>
-          <w:color w:val="A9B7C6"/>
-          <w:sz w:val="18"/>
-          <w:szCs w:val="18"/>
-        </w:rPr>
-        <w:t>{</w:t>
-      </w:r>
-      <w:r>
-        <w:rPr>
-          <w:color w:val="A9B7C6"/>
-          <w:sz w:val="18"/>
-          <w:szCs w:val="18"/>
-        </w:rPr>
-        <w:br/>
-        <w:t xml:space="preserve">                </w:t>
-      </w:r>
-      <w:r>
-        <w:rPr>
-          <w:color w:val="9876AA"/>
-          <w:sz w:val="18"/>
-          <w:szCs w:val="18"/>
-        </w:rPr>
-        <w:t>main</w:t>
-      </w:r>
-      <w:r>
-        <w:rPr>
-          <w:color w:val="A9B7C6"/>
-          <w:sz w:val="18"/>
-          <w:szCs w:val="18"/>
-        </w:rPr>
-        <w:t>.push(newest)</w:t>
-      </w:r>
-      <w:r>
-        <w:rPr>
-          <w:color w:val="CC7832"/>
-          <w:sz w:val="18"/>
-          <w:szCs w:val="18"/>
-        </w:rPr>
-        <w:t>;</w:t>
-      </w:r>
-      <w:r>
-        <w:rPr>
-          <w:color w:val="CC7832"/>
-          <w:sz w:val="18"/>
-          <w:szCs w:val="18"/>
-        </w:rPr>
-        <w:br/>
-        <w:t xml:space="preserve">                </w:t>
-      </w:r>
-      <w:r>
-        <w:rPr>
-          <w:color w:val="9876AA"/>
-          <w:sz w:val="18"/>
-          <w:szCs w:val="18"/>
-        </w:rPr>
-        <w:t>stackSize</w:t>
-      </w:r>
-      <w:r>
-        <w:rPr>
-          <w:color w:val="A9B7C6"/>
-          <w:sz w:val="18"/>
-          <w:szCs w:val="18"/>
-        </w:rPr>
-        <w:t>++</w:t>
-      </w:r>
-      <w:r>
-        <w:rPr>
-          <w:color w:val="CC7832"/>
-          <w:sz w:val="18"/>
-          <w:szCs w:val="18"/>
-        </w:rPr>
-        <w:t>;</w:t>
-      </w:r>
-      <w:r>
-        <w:rPr>
-          <w:color w:val="CC7832"/>
-          <w:sz w:val="18"/>
-          <w:szCs w:val="18"/>
-        </w:rPr>
-        <w:br/>
-        <w:t xml:space="preserve">            </w:t>
-      </w:r>
-      <w:r>
-        <w:rPr>
-          <w:color w:val="A9B7C6"/>
-          <w:sz w:val="18"/>
-          <w:szCs w:val="18"/>
-        </w:rPr>
-        <w:t>}</w:t>
-      </w:r>
-      <w:r>
-        <w:rPr>
-          <w:color w:val="A9B7C6"/>
-          <w:sz w:val="18"/>
-          <w:szCs w:val="18"/>
-        </w:rPr>
-        <w:br/>
-        <w:t xml:space="preserve">            </w:t>
-      </w:r>
-      <w:r>
-        <w:rPr>
-          <w:color w:val="CC7832"/>
-          <w:sz w:val="18"/>
-          <w:szCs w:val="18"/>
-        </w:rPr>
-        <w:t xml:space="preserve">while </w:t>
+        <w:t xml:space="preserve">            while </w:t>
       </w:r>
       <w:r>
         <w:rPr>
@@ -7765,6 +7623,30 @@
       </w:pPr>
       <w:r>
         <w:rPr>
+          <w:color w:val="808080"/>
+          <w:sz w:val="18"/>
+          <w:szCs w:val="18"/>
+        </w:rPr>
+        <w:t>//Java program by Alex Bledsoe, 05/08/2017</w:t>
+      </w:r>
+      <w:r>
+        <w:rPr>
+          <w:color w:val="808080"/>
+          <w:sz w:val="18"/>
+          <w:szCs w:val="18"/>
+        </w:rPr>
+        <w:br/>
+      </w:r>
+      <w:r>
+        <w:rPr>
+          <w:color w:val="808080"/>
+          <w:sz w:val="18"/>
+          <w:szCs w:val="18"/>
+        </w:rPr>
+        <w:br/>
+      </w:r>
+      <w:r>
+        <w:rPr>
           <w:color w:val="CC7832"/>
           <w:sz w:val="18"/>
           <w:szCs w:val="18"/>
@@ -8890,6 +8772,17 @@
         <w:br/>
         <w:t>}</w:t>
       </w:r>
+    </w:p>
+    <w:p>
+      <w:pPr>
+        <w:pStyle w:val="HTMLPreformatted"/>
+        <w:shd w:val="clear" w:color="auto" w:fill="2B2B2B"/>
+        <w:rPr>
+          <w:color w:val="A9B7C6"/>
+          <w:sz w:val="18"/>
+          <w:szCs w:val="18"/>
+        </w:rPr>
+      </w:pPr>
     </w:p>
     <w:sectPr>
       <w:pgSz w:w="12240" w:h="15840"/>
@@ -10847,7 +10740,7 @@
 </file>
 
 <file path=customXml/itemProps1.xml><?xml version="1.0" encoding="utf-8"?>
-<ds:datastoreItem xmlns:ds="http://schemas.openxmlformats.org/officeDocument/2006/customXml" ds:itemID="{66178274-E74E-441A-A593-385EE36A0B25}">
+<ds:datastoreItem xmlns:ds="http://schemas.openxmlformats.org/officeDocument/2006/customXml" ds:itemID="{9D048B6E-FAF2-4CED-B5F1-034FB5245A48}">
   <ds:schemaRefs>
     <ds:schemaRef ds:uri="http://schemas.openxmlformats.org/officeDocument/2006/bibliography"/>
   </ds:schemaRefs>

</xml_diff>

<commit_message>
fixed typo in lab doc
</commit_message>
<xml_diff>
--- a/Lab-6/Lab 6 PQ and ArrayLists.docx
+++ b/Lab-6/Lab 6 PQ and ArrayLists.docx
@@ -804,7 +804,13 @@
           <w:tcPr>
             <w:tcW w:w="3116" w:type="dxa"/>
           </w:tcPr>
-          <w:p/>
+          <w:p>
+            <w:r>
+              <w:t>removeMin();</w:t>
+            </w:r>
+            <w:bookmarkStart w:id="0" w:name="_GoBack"/>
+            <w:bookmarkEnd w:id="0"/>
+          </w:p>
         </w:tc>
         <w:tc>
           <w:tcPr>
@@ -820,7 +826,11 @@
           <w:tcPr>
             <w:tcW w:w="3117" w:type="dxa"/>
           </w:tcPr>
-          <w:p/>
+          <w:p>
+            <w:r>
+              <w:t>(2, “BSD”)</w:t>
+            </w:r>
+          </w:p>
         </w:tc>
       </w:tr>
       <w:tr>
@@ -6311,8 +6321,6 @@
           <w:rFonts w:cstheme="minorHAnsi"/>
         </w:rPr>
       </w:pPr>
-      <w:bookmarkStart w:id="0" w:name="_GoBack"/>
-      <w:bookmarkEnd w:id="0"/>
     </w:p>
     <w:p>
       <w:pPr>
@@ -10740,7 +10748,7 @@
 </file>
 
 <file path=customXml/itemProps1.xml><?xml version="1.0" encoding="utf-8"?>
-<ds:datastoreItem xmlns:ds="http://schemas.openxmlformats.org/officeDocument/2006/customXml" ds:itemID="{9D048B6E-FAF2-4CED-B5F1-034FB5245A48}">
+<ds:datastoreItem xmlns:ds="http://schemas.openxmlformats.org/officeDocument/2006/customXml" ds:itemID="{08197004-DD17-4E0E-B7E8-A3357066C693}">
   <ds:schemaRefs>
     <ds:schemaRef ds:uri="http://schemas.openxmlformats.org/officeDocument/2006/bibliography"/>
   </ds:schemaRefs>

</xml_diff>